<commit_message>
Plan de estudio v0.3
</commit_message>
<xml_diff>
--- a/Plan de estudio.docx
+++ b/Plan de estudio.docx
@@ -3,16 +3,6 @@
 <w:document xmlns:wpc="http://schemas.microsoft.com/office/word/2010/wordprocessingCanvas" xmlns:cx="http://schemas.microsoft.com/office/drawing/2014/chartex" xmlns:cx1="http://schemas.microsoft.com/office/drawing/2015/9/8/chartex" xmlns:cx2="http://schemas.microsoft.com/office/drawing/2015/10/21/chartex" xmlns:cx3="http://schemas.microsoft.com/office/drawing/2016/5/9/chartex" xmlns:cx4="http://schemas.microsoft.com/office/drawing/2016/5/10/chartex" xmlns:cx5="http://schemas.microsoft.com/office/drawing/2016/5/11/chartex" xmlns:cx6="http://schemas.microsoft.com/office/drawing/2016/5/12/chartex" xmlns:cx7="http://schemas.microsoft.com/office/drawing/2016/5/13/chartex" xmlns:cx8="http://schemas.microsoft.com/office/drawing/2016/5/14/chartex" xmlns:mc="http://schemas.openxmlformats.org/markup-compatibility/2006" xmlns:aink="http://schemas.microsoft.com/office/drawing/2016/ink" xmlns:am3d="http://schemas.microsoft.com/office/drawing/2017/model3d" xmlns:o="urn:schemas-microsoft-com:office:office" xmlns:oel="http://schemas.microsoft.com/office/2019/extlst" xmlns:r="http://schemas.openxmlformats.org/officeDocument/2006/relationships" xmlns:m="http://schemas.openxmlformats.org/officeDocument/2006/math" xmlns:v="urn:schemas-microsoft-com:vml" xmlns:wp14="http://schemas.microsoft.com/office/word/2010/wordprocessingDrawing" xmlns:wp="http://schemas.openxmlformats.org/drawingml/2006/wordprocessingDrawing" xmlns:w10="urn:schemas-microsoft-com:office:word" xmlns:w="http://schemas.openxmlformats.org/wordprocessingml/2006/main" xmlns:w14="http://schemas.microsoft.com/office/word/2010/wordml" xmlns:w15="http://schemas.microsoft.com/office/word/2012/wordml" xmlns:w16cex="http://schemas.microsoft.com/office/word/2018/wordml/cex" xmlns:w16cid="http://schemas.microsoft.com/office/word/2016/wordml/cid" xmlns:w16="http://schemas.microsoft.com/office/word/2018/wordml" xmlns:w16sdtdh="http://schemas.microsoft.com/office/word/2020/wordml/sdtdatahash" xmlns:w16se="http://schemas.microsoft.com/office/word/2015/wordml/symex" xmlns:wpg="http://schemas.microsoft.com/office/word/2010/wordprocessingGroup" xmlns:wpi="http://schemas.microsoft.com/office/word/2010/wordprocessingInk" xmlns:wne="http://schemas.microsoft.com/office/word/2006/wordml" xmlns:wps="http://schemas.microsoft.com/office/word/2010/wordprocessingShape" mc:Ignorable="w14 w15 w16se w16cid w16 w16cex w16sdtdh wp14">
   <w:body>
     <w:p>
-      <w:r>
-        <w:t>Plan de estudio</w:t>
-      </w:r>
-    </w:p>
-    <w:p>
-      <w:r>
-        <w:t>Agenda (Fechas importantes)</w:t>
-      </w:r>
-    </w:p>
-    <w:p>
       <w:pPr>
         <w:pStyle w:val="Title"/>
       </w:pPr>
@@ -486,65 +476,65 @@
         <w:rPr>
           <w:rStyle w:val="Emphasis"/>
         </w:rPr>
+        <w:t>5</w:t>
+      </w:r>
+      <w:r>
+        <w:rPr>
+          <w:rStyle w:val="Emphasis"/>
+        </w:rPr>
+        <w:t>-6</w:t>
+      </w:r>
+      <w:r>
+        <w:rPr>
+          <w:rStyle w:val="Emphasis"/>
+        </w:rPr>
+        <w:t xml:space="preserve"> </w:t>
+      </w:r>
+      <w:r>
+        <w:rPr>
+          <w:rStyle w:val="Emphasis"/>
+        </w:rPr>
+        <w:t>estudiar ingles</w:t>
+      </w:r>
+    </w:p>
+    <w:p>
+      <w:pPr>
+        <w:pStyle w:val="Subtitle"/>
+        <w:rPr>
+          <w:rStyle w:val="Emphasis"/>
+        </w:rPr>
+      </w:pPr>
+      <w:r>
+        <w:rPr>
+          <w:rStyle w:val="Emphasis"/>
+        </w:rPr>
+        <w:t>6</w:t>
+      </w:r>
+      <w:r>
+        <w:rPr>
+          <w:rStyle w:val="Emphasis"/>
+        </w:rPr>
+        <w:t>-7</w:t>
+      </w:r>
+      <w:r>
+        <w:rPr>
+          <w:rStyle w:val="Emphasis"/>
+        </w:rPr>
+        <w:t xml:space="preserve"> clase de laboratorio informática </w:t>
+      </w:r>
+    </w:p>
+    <w:p>
+      <w:pPr>
+        <w:pStyle w:val="Subtitle"/>
+        <w:rPr>
+          <w:rStyle w:val="Emphasis"/>
+        </w:rPr>
+      </w:pPr>
+      <w:r>
+        <w:rPr>
+          <w:rStyle w:val="Emphasis"/>
+        </w:rPr>
         <w:lastRenderedPageBreak/>
-        <w:t>5</w:t>
-      </w:r>
-      <w:r>
-        <w:rPr>
-          <w:rStyle w:val="Emphasis"/>
-        </w:rPr>
-        <w:t>-6</w:t>
-      </w:r>
-      <w:r>
-        <w:rPr>
-          <w:rStyle w:val="Emphasis"/>
-        </w:rPr>
-        <w:t xml:space="preserve"> </w:t>
-      </w:r>
-      <w:r>
-        <w:rPr>
-          <w:rStyle w:val="Emphasis"/>
-        </w:rPr>
-        <w:t>estudiar ingles</w:t>
-      </w:r>
-    </w:p>
-    <w:p>
-      <w:pPr>
-        <w:pStyle w:val="Subtitle"/>
-        <w:rPr>
-          <w:rStyle w:val="Emphasis"/>
-        </w:rPr>
-      </w:pPr>
-      <w:r>
-        <w:rPr>
-          <w:rStyle w:val="Emphasis"/>
-        </w:rPr>
-        <w:t>6</w:t>
-      </w:r>
-      <w:r>
-        <w:rPr>
-          <w:rStyle w:val="Emphasis"/>
-        </w:rPr>
-        <w:t>-7</w:t>
-      </w:r>
-      <w:r>
-        <w:rPr>
-          <w:rStyle w:val="Emphasis"/>
-        </w:rPr>
-        <w:t xml:space="preserve"> clase de laboratorio informática </w:t>
-      </w:r>
-    </w:p>
-    <w:p>
-      <w:pPr>
-        <w:pStyle w:val="Subtitle"/>
-        <w:rPr>
-          <w:rStyle w:val="Emphasis"/>
-        </w:rPr>
-      </w:pPr>
-      <w:r>
-        <w:rPr>
-          <w:rStyle w:val="Emphasis"/>
-        </w:rPr>
         <w:t>7</w:t>
       </w:r>
       <w:r>
@@ -1235,7 +1225,6 @@
         <w:rPr>
           <w:rStyle w:val="Emphasis"/>
         </w:rPr>
-        <w:lastRenderedPageBreak/>
         <w:t>7</w:t>
       </w:r>
       <w:r>
@@ -1279,6 +1268,7 @@
         <w:rPr>
           <w:rStyle w:val="Emphasis"/>
         </w:rPr>
+        <w:lastRenderedPageBreak/>
         <w:t>4</w:t>
       </w:r>
       <w:r>
@@ -1580,40 +1570,11 @@
       </w:r>
     </w:p>
     <w:p>
-      <w:r>
-        <w:t xml:space="preserve">Trabajo de </w:t>
-      </w:r>
-      <w:proofErr w:type="spellStart"/>
-      <w:r>
-        <w:t>lab</w:t>
-      </w:r>
-      <w:proofErr w:type="spellEnd"/>
-    </w:p>
-    <w:p/>
-    <w:p>
       <w:pPr>
         <w:rPr>
           <w:rStyle w:val="SubtleEmphasis"/>
         </w:rPr>
       </w:pPr>
-      <w:r>
-        <w:rPr>
-          <w:rStyle w:val="SubtleEmphasis"/>
-        </w:rPr>
-        <w:t xml:space="preserve">Aquí se encontrarán las fechas parciales </w:t>
-      </w:r>
-      <w:r>
-        <w:rPr>
-          <w:rStyle w:val="SubtleEmphasis"/>
-        </w:rPr>
-        <w:t>más</w:t>
-      </w:r>
-      <w:r>
-        <w:rPr>
-          <w:rStyle w:val="SubtleEmphasis"/>
-        </w:rPr>
-        <w:t xml:space="preserve"> relevantes del semestre</w:t>
-      </w:r>
     </w:p>
     <w:tbl>
       <w:tblPr>
@@ -1691,11 +1652,9 @@
             <w:shd w:val="clear" w:color="auto" w:fill="FFFF99"/>
           </w:tcPr>
           <w:p>
-            <w:proofErr w:type="spellStart"/>
             <w:r>
-              <w:t>Geometria</w:t>
+              <w:t>geometría</w:t>
             </w:r>
-            <w:proofErr w:type="spellEnd"/>
           </w:p>
         </w:tc>
       </w:tr>

</xml_diff>